<commit_message>
add p_timestep to docx
</commit_message>
<xml_diff>
--- a/src/templateDoc/temp04-real.docx
+++ b/src/templateDoc/temp04-real.docx
@@ -15156,6 +15156,156 @@
           <w:szCs w:val="32"/>
         </w:rPr>
       </w:pPr>
+      <w:r>
+        <w:rPr>
+          <w:rFonts w:ascii="TH SarabunPSK" w:eastAsia="AngsanaNew" w:hAnsi="TH SarabunPSK" w:cs="TH SarabunPSK"/>
+          <w:b/>
+          <w:bCs/>
+          <w:sz w:val="32"/>
+          <w:szCs w:val="32"/>
+        </w:rPr>
+        <w:t>{#</w:t>
+      </w:r>
+      <w:r>
+        <w:rPr>
+          <w:rFonts w:ascii="TH SarabunPSK" w:eastAsia="AngsanaNew" w:hAnsi="TH SarabunPSK" w:cs="TH SarabunPSK"/>
+          <w:b/>
+          <w:bCs/>
+          <w:sz w:val="32"/>
+          <w:szCs w:val="32"/>
+        </w:rPr>
+        <w:t>timestep</w:t>
+      </w:r>
+      <w:r>
+        <w:rPr>
+          <w:rFonts w:ascii="TH SarabunPSK" w:eastAsia="AngsanaNew" w:hAnsi="TH SarabunPSK" w:cs="TH SarabunPSK"/>
+          <w:b/>
+          <w:bCs/>
+          <w:sz w:val="32"/>
+          <w:szCs w:val="32"/>
+        </w:rPr>
+        <w:t>}</w:t>
+      </w:r>
+    </w:p>
+    <w:p>
+      <w:pPr>
+        <w:autoSpaceDE w:val="0"/>
+        <w:autoSpaceDN w:val="0"/>
+        <w:adjustRightInd w:val="0"/>
+        <w:jc w:val="both"/>
+        <w:rPr>
+          <w:rFonts w:ascii="TH SarabunPSK" w:eastAsia="AngsanaNew" w:hAnsi="TH SarabunPSK" w:cs="TH SarabunPSK"/>
+          <w:b/>
+          <w:bCs/>
+          <w:sz w:val="32"/>
+          <w:szCs w:val="32"/>
+        </w:rPr>
+      </w:pPr>
+      <w:r>
+        <w:rPr>
+          <w:rFonts w:ascii="TH SarabunPSK" w:eastAsia="AngsanaNew" w:hAnsi="TH SarabunPSK" w:cs="TH SarabunPSK"/>
+          <w:b/>
+          <w:bCs/>
+          <w:sz w:val="32"/>
+          <w:szCs w:val="32"/>
+        </w:rPr>
+        <w:t>{topic_table1}</w:t>
+      </w:r>
+    </w:p>
+    <w:p>
+      <w:pPr>
+        <w:autoSpaceDE w:val="0"/>
+        <w:autoSpaceDN w:val="0"/>
+        <w:adjustRightInd w:val="0"/>
+        <w:jc w:val="both"/>
+        <w:rPr>
+          <w:rFonts w:ascii="TH SarabunPSK" w:eastAsia="AngsanaNew" w:hAnsi="TH SarabunPSK" w:cs="TH SarabunPSK"/>
+          <w:b/>
+          <w:bCs/>
+          <w:sz w:val="32"/>
+          <w:szCs w:val="32"/>
+        </w:rPr>
+      </w:pPr>
+      <w:r>
+        <w:rPr>
+          <w:rFonts w:ascii="TH SarabunPSK" w:eastAsia="AngsanaNew" w:hAnsi="TH SarabunPSK" w:cs="TH SarabunPSK"/>
+          <w:b/>
+          <w:bCs/>
+          <w:sz w:val="32"/>
+          <w:szCs w:val="32"/>
+        </w:rPr>
+        <w:t>{thaistart_duration_table1}</w:t>
+      </w:r>
+    </w:p>
+    <w:p>
+      <w:pPr>
+        <w:autoSpaceDE w:val="0"/>
+        <w:autoSpaceDN w:val="0"/>
+        <w:adjustRightInd w:val="0"/>
+        <w:jc w:val="both"/>
+        <w:rPr>
+          <w:rFonts w:ascii="TH SarabunPSK" w:eastAsia="AngsanaNew" w:hAnsi="TH SarabunPSK" w:cs="TH SarabunPSK"/>
+          <w:b/>
+          <w:bCs/>
+          <w:sz w:val="32"/>
+          <w:szCs w:val="32"/>
+        </w:rPr>
+      </w:pPr>
+      <w:r>
+        <w:rPr>
+          <w:rFonts w:ascii="TH SarabunPSK" w:eastAsia="AngsanaNew" w:hAnsi="TH SarabunPSK" w:cs="TH SarabunPSK"/>
+          <w:b/>
+          <w:bCs/>
+          <w:sz w:val="32"/>
+          <w:szCs w:val="32"/>
+        </w:rPr>
+        <w:t>{thaiend_duration_table1}</w:t>
+      </w:r>
+    </w:p>
+    <w:p>
+      <w:pPr>
+        <w:autoSpaceDE w:val="0"/>
+        <w:autoSpaceDN w:val="0"/>
+        <w:adjustRightInd w:val="0"/>
+        <w:jc w:val="both"/>
+        <w:rPr>
+          <w:rFonts w:ascii="TH SarabunPSK" w:eastAsia="AngsanaNew" w:hAnsi="TH SarabunPSK" w:cs="TH SarabunPSK"/>
+          <w:b/>
+          <w:bCs/>
+          <w:sz w:val="32"/>
+          <w:szCs w:val="32"/>
+        </w:rPr>
+      </w:pPr>
+      <w:r>
+        <w:rPr>
+          <w:rFonts w:ascii="TH SarabunPSK" w:eastAsia="AngsanaNew" w:hAnsi="TH SarabunPSK" w:cs="TH SarabunPSK"/>
+          <w:b/>
+          <w:bCs/>
+          <w:sz w:val="32"/>
+          <w:szCs w:val="32"/>
+        </w:rPr>
+        <w:t>{/</w:t>
+      </w:r>
+      <w:r>
+        <w:rPr>
+          <w:rFonts w:ascii="TH SarabunPSK" w:eastAsia="AngsanaNew" w:hAnsi="TH SarabunPSK" w:cs="TH SarabunPSK"/>
+          <w:b/>
+          <w:bCs/>
+          <w:sz w:val="32"/>
+          <w:szCs w:val="32"/>
+        </w:rPr>
+        <w:t>timestep</w:t>
+      </w:r>
+      <w:r>
+        <w:rPr>
+          <w:rFonts w:ascii="TH SarabunPSK" w:eastAsia="AngsanaNew" w:hAnsi="TH SarabunPSK" w:cs="TH SarabunPSK"/>
+          <w:b/>
+          <w:bCs/>
+          <w:sz w:val="32"/>
+          <w:szCs w:val="32"/>
+        </w:rPr>
+        <w:t>}</w:t>
+      </w:r>
     </w:p>
     <w:p>
       <w:pPr>
@@ -16341,7 +16491,6 @@
                 <w:sz w:val="32"/>
                 <w:szCs w:val="32"/>
               </w:rPr>
-              <w:lastRenderedPageBreak/>
               <w:t>2.</w:t>
             </w:r>
           </w:p>
@@ -20179,6 +20328,7 @@
                 <w:szCs w:val="32"/>
                 <w:cs/>
               </w:rPr>
+              <w:lastRenderedPageBreak/>
               <w:t>ประกอบด้วยรายจ่ายดังรายการต่อไปนี้</w:t>
             </w:r>
           </w:p>

</xml_diff>